<commit_message>
updated links in reports
</commit_message>
<xml_diff>
--- a/semester 1/programming/lab3+4/прога3.docx
+++ b/semester 1/programming/lab3+4/прога3.docx
@@ -1087,15 +1087,7 @@
           <w:sz w:val="28"/>
           <w:szCs w:val="28"/>
         </w:rPr>
-        <w:t>https://github.com/tenolly/programming-lab</w:t>
-      </w:r>
-      <w:r>
-        <w:rPr>
-          <w:rFonts w:ascii="Times New Roman" w:hAnsi="Times New Roman" w:cs="Times New Roman"/>
-          <w:sz w:val="28"/>
-          <w:szCs w:val="28"/>
-        </w:rPr>
-        <w:t>3</w:t>
+        <w:t>https://github.com/tenolly/ITMO/tree/main/semester%201/programming/lab3%2B4/programming-lab3</w:t>
       </w:r>
       <w:r>
         <w:rPr>

</xml_diff>